<commit_message>
As the development of technology,people live in a fast-pace lifestyle.
</commit_message>
<xml_diff>
--- a/22.Are You Happy.docx
+++ b/22.Are You Happy.docx
@@ -4,26 +4,84 @@
   <w:body>
     <w:p>
       <w:pPr>
+        <w:widowControl/>
+        <w:shd w:val="clear" w:color="auto" w:fill="FFFFFF"/>
+        <w:spacing w:before="180" w:line="600" w:lineRule="atLeast"/>
         <w:jc w:val="center"/>
+        <w:outlineLvl w:val="0"/>
+        <w:rPr>
+          <w:rFonts w:ascii="Tahoma" w:eastAsia="宋体" w:hAnsi="Tahoma" w:cs="Tahoma"/>
+          <w:b/>
+          <w:bCs/>
+          <w:color w:val="006600"/>
+          <w:kern w:val="36"/>
+          <w:sz w:val="27"/>
+          <w:szCs w:val="27"/>
+        </w:rPr>
+      </w:pPr>
+      <w:r>
+        <w:rPr>
+          <w:rFonts w:ascii="Tahoma" w:eastAsia="宋体" w:hAnsi="Tahoma" w:cs="Tahoma"/>
+          <w:b/>
+          <w:bCs/>
+          <w:color w:val="006600"/>
+          <w:kern w:val="36"/>
+          <w:sz w:val="27"/>
+          <w:szCs w:val="27"/>
+        </w:rPr>
+        <w:t>Are You Happy?</w:t>
+      </w:r>
+    </w:p>
+    <w:p>
+      <w:pPr>
+        <w:widowControl/>
+        <w:shd w:val="clear" w:color="auto" w:fill="FFFFFF"/>
+        <w:spacing w:line="375" w:lineRule="atLeast"/>
+        <w:ind w:firstLine="480"/>
+        <w:jc w:val="left"/>
         <w:rPr>
           <w:rFonts w:ascii="Times New Roman" w:hAnsi="Times New Roman" w:cs="Times New Roman"/>
           <w:iCs/>
           <w:color w:val="888584"/>
           <w:kern w:val="0"/>
-          <w:sz w:val="36"/>
-          <w:szCs w:val="36"/>
+          <w:sz w:val="30"/>
+          <w:szCs w:val="30"/>
         </w:rPr>
       </w:pPr>
       <w:r>
         <w:rPr>
-          <w:rFonts w:ascii="Times New Roman" w:hAnsi="Times New Roman" w:cs="Times New Roman" w:hint="eastAsia"/>
+          <w:rFonts w:ascii="Times New Roman" w:hAnsi="Times New Roman" w:cs="Times New Roman"/>
           <w:iCs/>
           <w:color w:val="888584"/>
           <w:kern w:val="0"/>
-          <w:sz w:val="36"/>
-          <w:szCs w:val="36"/>
+          <w:sz w:val="30"/>
+          <w:szCs w:val="30"/>
         </w:rPr>
-        <w:t>Be Yourself</w:t>
+        <w:t xml:space="preserve">Two year ago, Chinese biggest TV Channel played an interview which brought great response to the audience. The interview is about a journalist asked a worker that if he felt happy, the worker didn’t react what the question is, he answered that he his name is not happy. The interview became hot, everyone was taking about </w:t>
+      </w:r>
+      <w:proofErr w:type="spellStart"/>
+      <w:r>
+        <w:rPr>
+          <w:rFonts w:ascii="Times New Roman" w:hAnsi="Times New Roman" w:cs="Times New Roman"/>
+          <w:iCs/>
+          <w:color w:val="888584"/>
+          <w:kern w:val="0"/>
+          <w:sz w:val="30"/>
+          <w:szCs w:val="30"/>
+        </w:rPr>
+        <w:t>it,“Are</w:t>
+      </w:r>
+      <w:proofErr w:type="spellEnd"/>
+      <w:r>
+        <w:rPr>
+          <w:rFonts w:ascii="Times New Roman" w:hAnsi="Times New Roman" w:cs="Times New Roman"/>
+          <w:iCs/>
+          <w:color w:val="888584"/>
+          <w:kern w:val="0"/>
+          <w:sz w:val="30"/>
+          <w:szCs w:val="30"/>
+        </w:rPr>
+        <w:t xml:space="preserve"> you happy” has become a greeting when people meet, they made fun of it. The reason why the interview becomes so popular is that people lack of sense of happiness today, they find a way to make fun of happiness. As the development of technology, people live in a fast-pace lifestyle, the pressure from work is so heavy that people focus too much on work, they don’t have time to relax, many people bring the work issues to home, keeping busy all</w:t>
       </w:r>
     </w:p>
     <w:p>
@@ -36,15 +94,16 @@
       </w:pPr>
       <w:r>
         <w:rPr>
-          <w:rFonts w:ascii="Times New Roman" w:hAnsi="Times New Roman" w:cs="Times New Roman" w:hint="eastAsia"/>
+          <w:rFonts w:ascii="Times New Roman" w:hAnsi="Times New Roman" w:cs="Times New Roman"/>
           <w:iCs/>
           <w:color w:val="888584"/>
           <w:kern w:val="0"/>
           <w:sz w:val="30"/>
           <w:szCs w:val="30"/>
         </w:rPr>
-        <w:t>I believe that everyone will have the moment that they envy others,they want to be others.It</w:t>
+        <w:t xml:space="preserve">the time. We should find the balance between work and family life, try to enjoy </w:t>
       </w:r>
+      <w:proofErr w:type="spellStart"/>
       <w:r>
         <w:rPr>
           <w:rFonts w:ascii="Times New Roman" w:hAnsi="Times New Roman" w:cs="Times New Roman"/>
@@ -54,85 +113,9 @@
           <w:sz w:val="30"/>
           <w:szCs w:val="30"/>
         </w:rPr>
-        <w:t>’</w:t>
+        <w:t>life.</w:t>
       </w:r>
-      <w:r>
-        <w:rPr>
-          <w:rFonts w:ascii="Times New Roman" w:hAnsi="Times New Roman" w:cs="Times New Roman" w:hint="eastAsia"/>
-          <w:iCs/>
-          <w:color w:val="888584"/>
-          <w:kern w:val="0"/>
-          <w:sz w:val="30"/>
-          <w:szCs w:val="30"/>
-        </w:rPr>
-        <w:t>s so common,people will see other people</w:t>
-      </w:r>
-      <w:r>
-        <w:rPr>
-          <w:rFonts w:ascii="Times New Roman" w:hAnsi="Times New Roman" w:cs="Times New Roman"/>
-          <w:iCs/>
-          <w:color w:val="888584"/>
-          <w:kern w:val="0"/>
-          <w:sz w:val="30"/>
-          <w:szCs w:val="30"/>
-        </w:rPr>
-        <w:t>’</w:t>
-      </w:r>
-      <w:r>
-        <w:rPr>
-          <w:rFonts w:ascii="Times New Roman" w:hAnsi="Times New Roman" w:cs="Times New Roman" w:hint="eastAsia"/>
-          <w:iCs/>
-          <w:color w:val="888584"/>
-          <w:kern w:val="0"/>
-          <w:sz w:val="30"/>
-          <w:szCs w:val="30"/>
-        </w:rPr>
-        <w:t>s advantages</w:t>
-      </w:r>
-      <w:r>
-        <w:rPr>
-          <w:rFonts w:ascii="Times New Roman" w:hAnsi="Times New Roman" w:cs="Times New Roman"/>
-          <w:iCs/>
-          <w:color w:val="888584"/>
-          <w:kern w:val="0"/>
-          <w:sz w:val="30"/>
-          <w:szCs w:val="30"/>
-        </w:rPr>
-        <w:t xml:space="preserve"> easily,while at the same time,they feel they are not equal with the others.</w:t>
-      </w:r>
-      <w:r>
-        <w:rPr>
-          <w:rFonts w:ascii="Times New Roman" w:hAnsi="Times New Roman" w:cs="Times New Roman" w:hint="eastAsia"/>
-          <w:iCs/>
-          <w:color w:val="888584"/>
-          <w:kern w:val="0"/>
-          <w:sz w:val="30"/>
-          <w:szCs w:val="30"/>
-        </w:rPr>
-        <w:t>Actually,everyone has something special,there is no need to envy others,we might be envied by others.We can just be ourselves,just do what we want to do.Today,more and more people are doing plastic surgery,because they are not confident with themselves,they think the beautiful face makes them outstand,this is wrong idea.Just be yourself,you have the shinning point that makes you outstand.Don</w:t>
-      </w:r>
-      <w:r>
-        <w:rPr>
-          <w:rFonts w:ascii="Times New Roman" w:hAnsi="Times New Roman" w:cs="Times New Roman"/>
-          <w:iCs/>
-          <w:color w:val="888584"/>
-          <w:kern w:val="0"/>
-          <w:sz w:val="30"/>
-          <w:szCs w:val="30"/>
-        </w:rPr>
-        <w:t>’</w:t>
-      </w:r>
-      <w:r>
-        <w:rPr>
-          <w:rFonts w:ascii="Times New Roman" w:hAnsi="Times New Roman" w:cs="Times New Roman" w:hint="eastAsia"/>
-          <w:iCs/>
-          <w:color w:val="888584"/>
-          <w:kern w:val="0"/>
-          <w:sz w:val="30"/>
-          <w:szCs w:val="30"/>
-        </w:rPr>
-        <w:t>t be jealous other blindly.</w:t>
-      </w:r>
+      <w:proofErr w:type="spellEnd"/>
     </w:p>
     <w:sectPr>
       <w:pgSz w:w="11906" w:h="16838"/>
@@ -306,6 +289,28 @@
       <w:jc w:val="both"/>
     </w:pPr>
   </w:style>
+  <w:style w:type="paragraph" w:styleId="1">
+    <w:name w:val="heading 1"/>
+    <w:basedOn w:val="a"/>
+    <w:link w:val="1Char"/>
+    <w:uiPriority w:val="9"/>
+    <w:qFormat/>
+    <w:rsid w:val="00FE7415"/>
+    <w:pPr>
+      <w:widowControl/>
+      <w:spacing w:before="100" w:beforeAutospacing="1" w:after="100" w:afterAutospacing="1"/>
+      <w:jc w:val="left"/>
+      <w:outlineLvl w:val="0"/>
+    </w:pPr>
+    <w:rPr>
+      <w:rFonts w:ascii="宋体" w:eastAsia="宋体" w:hAnsi="宋体" w:cs="宋体"/>
+      <w:b/>
+      <w:bCs/>
+      <w:kern w:val="36"/>
+      <w:sz w:val="48"/>
+      <w:szCs w:val="48"/>
+    </w:rPr>
+  </w:style>
   <w:style w:type="character" w:default="1" w:styleId="a0">
     <w:name w:val="Default Paragraph Font"/>
     <w:uiPriority w:val="1"/>
@@ -333,6 +338,40 @@
     <w:uiPriority w:val="99"/>
     <w:semiHidden/>
     <w:unhideWhenUsed/>
+  </w:style>
+  <w:style w:type="paragraph" w:styleId="a3">
+    <w:name w:val="Normal (Web)"/>
+    <w:basedOn w:val="a"/>
+    <w:uiPriority w:val="99"/>
+    <w:semiHidden/>
+    <w:unhideWhenUsed/>
+    <w:rsid w:val="00FE7415"/>
+    <w:pPr>
+      <w:widowControl/>
+      <w:spacing w:before="100" w:beforeAutospacing="1" w:after="100" w:afterAutospacing="1"/>
+      <w:jc w:val="left"/>
+    </w:pPr>
+    <w:rPr>
+      <w:rFonts w:ascii="宋体" w:eastAsia="宋体" w:hAnsi="宋体" w:cs="宋体"/>
+      <w:kern w:val="0"/>
+      <w:sz w:val="24"/>
+      <w:szCs w:val="24"/>
+    </w:rPr>
+  </w:style>
+  <w:style w:type="character" w:customStyle="1" w:styleId="1Char">
+    <w:name w:val="标题 1 Char"/>
+    <w:basedOn w:val="a0"/>
+    <w:link w:val="1"/>
+    <w:uiPriority w:val="9"/>
+    <w:rsid w:val="00FE7415"/>
+    <w:rPr>
+      <w:rFonts w:ascii="宋体" w:eastAsia="宋体" w:hAnsi="宋体" w:cs="宋体"/>
+      <w:b/>
+      <w:bCs/>
+      <w:kern w:val="36"/>
+      <w:sz w:val="48"/>
+      <w:szCs w:val="48"/>
+    </w:rPr>
   </w:style>
 </w:styles>
 </file>

</xml_diff>